<commit_message>
subida de imagenes al documento
</commit_message>
<xml_diff>
--- a/Explicación del Funcionamiento de los Códigos.docx
+++ b/Explicación del Funcionamiento de los Códigos.docx
@@ -796,7 +796,340 @@
         <w:t xml:space="preserve"> y facilita el procesamiento o visualización posterior.</w:t>
       </w:r>
     </w:p>
+    <w:p>
+      <w:pPr>
+        <w:rPr>
+          <w:b/>
+          <w:bCs/>
+        </w:rPr>
+      </w:pPr>
+    </w:p>
+    <w:p>
+      <w:pPr>
+        <w:jc w:val="center"/>
+        <w:rPr>
+          <w:b/>
+          <w:bCs/>
+        </w:rPr>
+      </w:pPr>
+    </w:p>
+    <w:p>
+      <w:pPr>
+        <w:jc w:val="center"/>
+        <w:rPr>
+          <w:b/>
+          <w:bCs/>
+        </w:rPr>
+      </w:pPr>
+    </w:p>
+    <w:p>
+      <w:pPr>
+        <w:jc w:val="center"/>
+        <w:rPr>
+          <w:b/>
+          <w:bCs/>
+        </w:rPr>
+      </w:pPr>
+    </w:p>
+    <w:p>
+      <w:pPr>
+        <w:jc w:val="center"/>
+        <w:rPr>
+          <w:b/>
+          <w:bCs/>
+        </w:rPr>
+      </w:pPr>
+    </w:p>
+    <w:p>
+      <w:pPr>
+        <w:jc w:val="center"/>
+        <w:rPr>
+          <w:b/>
+          <w:bCs/>
+        </w:rPr>
+      </w:pPr>
+    </w:p>
+    <w:p>
+      <w:pPr>
+        <w:jc w:val="center"/>
+        <w:rPr>
+          <w:b/>
+          <w:bCs/>
+        </w:rPr>
+      </w:pPr>
+    </w:p>
+    <w:p>
+      <w:pPr>
+        <w:jc w:val="center"/>
+        <w:rPr>
+          <w:b/>
+          <w:bCs/>
+        </w:rPr>
+      </w:pPr>
+    </w:p>
+    <w:p>
+      <w:pPr>
+        <w:jc w:val="center"/>
+        <w:rPr>
+          <w:b/>
+          <w:bCs/>
+        </w:rPr>
+      </w:pPr>
+      <w:r>
+        <w:rPr>
+          <w:b/>
+          <w:bCs/>
+        </w:rPr>
+        <w:lastRenderedPageBreak/>
+        <w:t>Algunas imágenes:</w:t>
+      </w:r>
+    </w:p>
+    <w:p>
+      <w:pPr>
+        <w:keepNext/>
+        <w:jc w:val="center"/>
+      </w:pPr>
+      <w:r>
+        <w:rPr>
+          <w:b/>
+          <w:bCs/>
+        </w:rPr>
+        <w:br/>
+      </w:r>
+      <w:r>
+        <w:rPr>
+          <w:b/>
+          <w:bCs/>
+        </w:rPr>
+        <w:drawing>
+          <wp:inline distT="0" distB="0" distL="0" distR="0" wp14:anchorId="23F436C0" wp14:editId="40FE5476">
+            <wp:extent cx="2520000" cy="2633198"/>
+            <wp:effectExtent l="0" t="0" r="0" b="0"/>
+            <wp:docPr id="250128253" name="Imagen 1"/>
+            <wp:cNvGraphicFramePr>
+              <a:graphicFrameLocks xmlns:a="http://schemas.openxmlformats.org/drawingml/2006/main" noChangeAspect="1"/>
+            </wp:cNvGraphicFramePr>
+            <a:graphic xmlns:a="http://schemas.openxmlformats.org/drawingml/2006/main">
+              <a:graphicData uri="http://schemas.openxmlformats.org/drawingml/2006/picture">
+                <pic:pic xmlns:pic="http://schemas.openxmlformats.org/drawingml/2006/picture">
+                  <pic:nvPicPr>
+                    <pic:cNvPr id="250128253" name=""/>
+                    <pic:cNvPicPr/>
+                  </pic:nvPicPr>
+                  <pic:blipFill>
+                    <a:blip r:embed="rId6"/>
+                    <a:stretch>
+                      <a:fillRect/>
+                    </a:stretch>
+                  </pic:blipFill>
+                  <pic:spPr>
+                    <a:xfrm>
+                      <a:off x="0" y="0"/>
+                      <a:ext cx="2520000" cy="2633198"/>
+                    </a:xfrm>
+                    <a:prstGeom prst="rect">
+                      <a:avLst/>
+                    </a:prstGeom>
+                  </pic:spPr>
+                </pic:pic>
+              </a:graphicData>
+            </a:graphic>
+          </wp:inline>
+        </w:drawing>
+      </w:r>
+    </w:p>
+    <w:p>
+      <w:pPr>
+        <w:pStyle w:val="Descripcin"/>
+        <w:jc w:val="center"/>
+      </w:pPr>
+      <w:r>
+        <w:t xml:space="preserve">Ilustración </w:t>
+      </w:r>
+      <w:fldSimple w:instr=" SEQ Ilustración \* ARABIC ">
+        <w:r>
+          <w:rPr>
+            <w:noProof/>
+          </w:rPr>
+          <w:t>1</w:t>
+        </w:r>
+      </w:fldSimple>
+      <w:r>
+        <w:t xml:space="preserve"> Resultado de la subida de datos</w:t>
+      </w:r>
+    </w:p>
+    <w:p>
+      <w:pPr>
+        <w:keepNext/>
+        <w:jc w:val="center"/>
+      </w:pPr>
+      <w:r>
+        <w:rPr>
+          <w:noProof/>
+        </w:rPr>
+        <w:drawing>
+          <wp:inline distT="0" distB="0" distL="0" distR="0" wp14:anchorId="55A5B491" wp14:editId="38427EA3">
+            <wp:extent cx="2519609" cy="3009236"/>
+            <wp:effectExtent l="0" t="0" r="0" b="1270"/>
+            <wp:docPr id="505275994" name="Imagen 2"/>
+            <wp:cNvGraphicFramePr>
+              <a:graphicFrameLocks xmlns:a="http://schemas.openxmlformats.org/drawingml/2006/main" noChangeAspect="1"/>
+            </wp:cNvGraphicFramePr>
+            <a:graphic xmlns:a="http://schemas.openxmlformats.org/drawingml/2006/main">
+              <a:graphicData uri="http://schemas.openxmlformats.org/drawingml/2006/picture">
+                <pic:pic xmlns:pic="http://schemas.openxmlformats.org/drawingml/2006/picture">
+                  <pic:nvPicPr>
+                    <pic:cNvPr id="0" name="Picture 4"/>
+                    <pic:cNvPicPr>
+                      <a:picLocks noChangeAspect="1" noChangeArrowheads="1"/>
+                    </pic:cNvPicPr>
+                  </pic:nvPicPr>
+                  <pic:blipFill rotWithShape="1">
+                    <a:blip r:embed="rId7" cstate="print">
+                      <a:extLst>
+                        <a:ext uri="{28A0092B-C50C-407E-A947-70E740481C1C}">
+                          <a14:useLocalDpi xmlns:a14="http://schemas.microsoft.com/office/drawing/2010/main" val="0"/>
+                        </a:ext>
+                      </a:extLst>
+                    </a:blip>
+                    <a:srcRect t="8379" b="24440"/>
+                    <a:stretch/>
+                  </pic:blipFill>
+                  <pic:spPr bwMode="auto">
+                    <a:xfrm>
+                      <a:off x="0" y="0"/>
+                      <a:ext cx="2520000" cy="3009703"/>
+                    </a:xfrm>
+                    <a:prstGeom prst="rect">
+                      <a:avLst/>
+                    </a:prstGeom>
+                    <a:noFill/>
+                    <a:ln>
+                      <a:noFill/>
+                    </a:ln>
+                    <a:extLst>
+                      <a:ext uri="{53640926-AAD7-44D8-BBD7-CCE9431645EC}">
+                        <a14:shadowObscured xmlns:a14="http://schemas.microsoft.com/office/drawing/2010/main"/>
+                      </a:ext>
+                    </a:extLst>
+                  </pic:spPr>
+                </pic:pic>
+              </a:graphicData>
+            </a:graphic>
+          </wp:inline>
+        </w:drawing>
+      </w:r>
+    </w:p>
+    <w:p>
+      <w:pPr>
+        <w:pStyle w:val="Descripcin"/>
+        <w:jc w:val="center"/>
+      </w:pPr>
+      <w:r>
+        <w:t xml:space="preserve">Ilustración </w:t>
+      </w:r>
+      <w:fldSimple w:instr=" SEQ Ilustración \* ARABIC ">
+        <w:r>
+          <w:rPr>
+            <w:noProof/>
+          </w:rPr>
+          <w:t>2</w:t>
+        </w:r>
+      </w:fldSimple>
+      <w:r>
+        <w:t xml:space="preserve"> Dispositivos usados</w:t>
+      </w:r>
+    </w:p>
     <w:p/>
+    <w:p>
+      <w:pPr>
+        <w:keepNext/>
+        <w:jc w:val="center"/>
+      </w:pPr>
+      <w:r>
+        <w:rPr>
+          <w:noProof/>
+        </w:rPr>
+        <w:lastRenderedPageBreak/>
+        <w:drawing>
+          <wp:inline distT="0" distB="0" distL="0" distR="0" wp14:anchorId="3B8CACBD" wp14:editId="63E08B07">
+            <wp:extent cx="2519226" cy="3091218"/>
+            <wp:effectExtent l="0" t="0" r="0" b="0"/>
+            <wp:docPr id="335072434" name="Imagen 4"/>
+            <wp:cNvGraphicFramePr>
+              <a:graphicFrameLocks xmlns:a="http://schemas.openxmlformats.org/drawingml/2006/main" noChangeAspect="1"/>
+            </wp:cNvGraphicFramePr>
+            <a:graphic xmlns:a="http://schemas.openxmlformats.org/drawingml/2006/main">
+              <a:graphicData uri="http://schemas.openxmlformats.org/drawingml/2006/picture">
+                <pic:pic xmlns:pic="http://schemas.openxmlformats.org/drawingml/2006/picture">
+                  <pic:nvPicPr>
+                    <pic:cNvPr id="0" name="Picture 5"/>
+                    <pic:cNvPicPr>
+                      <a:picLocks noChangeAspect="1" noChangeArrowheads="1"/>
+                    </pic:cNvPicPr>
+                  </pic:nvPicPr>
+                  <pic:blipFill rotWithShape="1">
+                    <a:blip r:embed="rId8" cstate="print">
+                      <a:extLst>
+                        <a:ext uri="{28A0092B-C50C-407E-A947-70E740481C1C}">
+                          <a14:useLocalDpi xmlns:a14="http://schemas.microsoft.com/office/drawing/2010/main" val="0"/>
+                        </a:ext>
+                      </a:extLst>
+                    </a:blip>
+                    <a:srcRect t="21480" b="9499"/>
+                    <a:stretch/>
+                  </pic:blipFill>
+                  <pic:spPr bwMode="auto">
+                    <a:xfrm>
+                      <a:off x="0" y="0"/>
+                      <a:ext cx="2520000" cy="3092168"/>
+                    </a:xfrm>
+                    <a:prstGeom prst="rect">
+                      <a:avLst/>
+                    </a:prstGeom>
+                    <a:noFill/>
+                    <a:ln>
+                      <a:noFill/>
+                    </a:ln>
+                    <a:extLst>
+                      <a:ext uri="{53640926-AAD7-44D8-BBD7-CCE9431645EC}">
+                        <a14:shadowObscured xmlns:a14="http://schemas.microsoft.com/office/drawing/2010/main"/>
+                      </a:ext>
+                    </a:extLst>
+                  </pic:spPr>
+                </pic:pic>
+              </a:graphicData>
+            </a:graphic>
+          </wp:inline>
+        </w:drawing>
+      </w:r>
+    </w:p>
+    <w:p>
+      <w:pPr>
+        <w:pStyle w:val="Descripcin"/>
+        <w:jc w:val="center"/>
+      </w:pPr>
+      <w:r>
+        <w:t xml:space="preserve">Ilustración </w:t>
+      </w:r>
+      <w:fldSimple w:instr=" SEQ Ilustración \* ARABIC ">
+        <w:r>
+          <w:rPr>
+            <w:noProof/>
+          </w:rPr>
+          <w:t>3</w:t>
+        </w:r>
+      </w:fldSimple>
+      <w:r>
+        <w:t xml:space="preserve"> Ejemplo</w:t>
+      </w:r>
+      <w:r>
+        <w:rPr>
+          <w:noProof/>
+        </w:rPr>
+        <w:t xml:space="preserve"> de distribucion de dispositivos</w:t>
+      </w:r>
+    </w:p>
     <w:p>
       <w:r>
         <w:br w:type="page"/>
@@ -1022,7 +1355,7 @@
     <w:p>
       <w:r>
         <w:pict w14:anchorId="656DB0ED">
-          <v:rect id="_x0000_i1037" style="width:0;height:1.5pt" o:hralign="center" o:hrstd="t" o:hr="t" fillcolor="#a0a0a0" stroked="f"/>
+          <v:rect id="_x0000_i1025" style="width:0;height:1.5pt" o:hralign="center" o:hrstd="t" o:hr="t" fillcolor="#a0a0a0" stroked="f"/>
         </w:pict>
       </w:r>
     </w:p>
@@ -1161,7 +1494,7 @@
     <w:p>
       <w:r>
         <w:pict w14:anchorId="3C2954FB">
-          <v:rect id="_x0000_i1038" style="width:0;height:1.5pt" o:hralign="center" o:hrstd="t" o:hr="t" fillcolor="#a0a0a0" stroked="f"/>
+          <v:rect id="_x0000_i1026" style="width:0;height:1.5pt" o:hralign="center" o:hrstd="t" o:hr="t" fillcolor="#a0a0a0" stroked="f"/>
         </w:pict>
       </w:r>
     </w:p>
@@ -2377,6 +2710,7 @@
   <w:style w:type="character" w:default="1" w:styleId="Fuentedeprrafopredeter">
     <w:name w:val="Default Paragraph Font"/>
     <w:uiPriority w:val="1"/>
+    <w:semiHidden/>
     <w:unhideWhenUsed/>
   </w:style>
   <w:style w:type="table" w:default="1" w:styleId="Tablanormal">
@@ -2408,6 +2742,25 @@
     <w:rsid w:val="00AC6FF1"/>
     <w:rPr>
       <w:color w:val="666666"/>
+    </w:rPr>
+  </w:style>
+  <w:style w:type="paragraph" w:styleId="Descripcin">
+    <w:name w:val="caption"/>
+    <w:basedOn w:val="Normal"/>
+    <w:next w:val="Normal"/>
+    <w:uiPriority w:val="35"/>
+    <w:unhideWhenUsed/>
+    <w:qFormat/>
+    <w:rsid w:val="00FA6C4E"/>
+    <w:pPr>
+      <w:spacing w:after="200" w:line="240" w:lineRule="auto"/>
+    </w:pPr>
+    <w:rPr>
+      <w:i/>
+      <w:iCs/>
+      <w:color w:val="44546A" w:themeColor="text2"/>
+      <w:sz w:val="18"/>
+      <w:szCs w:val="18"/>
     </w:rPr>
   </w:style>
 </w:styles>
@@ -2706,4 +3059,16 @@
     </a:ext>
   </a:extLst>
 </a:theme>
+</file>
+
+<file path=customXml/item1.xml><?xml version="1.0" encoding="utf-8"?>
+<b:Sources xmlns:b="http://schemas.openxmlformats.org/officeDocument/2006/bibliography" xmlns="http://schemas.openxmlformats.org/officeDocument/2006/bibliography" SelectedStyle="\APASixthEditionOfficeOnline.xsl" StyleName="APA" Version="6"/>
+</file>
+
+<file path=customXml/itemProps1.xml><?xml version="1.0" encoding="utf-8"?>
+<ds:datastoreItem xmlns:ds="http://schemas.openxmlformats.org/officeDocument/2006/customXml" ds:itemID="{2637D399-C45F-4B28-A312-6136AB8E59E1}">
+  <ds:schemaRefs>
+    <ds:schemaRef ds:uri="http://schemas.openxmlformats.org/officeDocument/2006/bibliography"/>
+  </ds:schemaRefs>
+</ds:datastoreItem>
 </file>
</xml_diff>